<commit_message>
TE-22 Camp Fire Fire
</commit_message>
<xml_diff>
--- a/Doc.docx
+++ b/Doc.docx
@@ -827,16 +827,7 @@
           <w:szCs w:val="18"/>
           <w:lang w:val="en-US"/>
         </w:rPr>
-        <w:t>C</w:t>
-      </w:r>
-      <w:r>
-        <w:rPr>
-          <w:color w:val="000000" w:themeColor="text1"/>
-          <w:sz w:val="28"/>
-          <w:szCs w:val="18"/>
-          <w:lang w:val="en-US"/>
-        </w:rPr>
-        <w:t xml:space="preserve">hange settings </w:t>
+        <w:t xml:space="preserve">Change settings </w:t>
       </w:r>
       <w:r>
         <w:rPr>
@@ -1253,21 +1244,103 @@
       </w:pPr>
       <w:r>
         <w:rPr>
+          <w:color w:val="000000" w:themeColor="text1"/>
+          <w:sz w:val="36"/>
+          <w:u w:val="single"/>
+          <w:lang w:val="en-US"/>
+        </w:rPr>
+        <w:t>Fire effect</w:t>
+      </w:r>
+    </w:p>
+    <w:p>
+      <w:pPr>
+        <w:rPr>
+          <w:b/>
+          <w:bCs/>
+          <w:color w:val="000000" w:themeColor="text1"/>
+          <w:sz w:val="36"/>
+          <w:lang w:val="en-US"/>
+        </w:rPr>
+      </w:pPr>
+    </w:p>
+    <w:p>
+      <w:pPr>
+        <w:rPr>
+          <w:b/>
+          <w:bCs/>
+          <w:color w:val="000000" w:themeColor="text1"/>
+          <w:sz w:val="36"/>
+          <w:u w:val="single"/>
+          <w:lang w:val="en-US"/>
+        </w:rPr>
+      </w:pPr>
+      <w:r>
+        <w:rPr>
+          <w:b/>
+          <w:bCs/>
+          <w:color w:val="000000" w:themeColor="text1"/>
+          <w:sz w:val="36"/>
+          <w:u w:val="single"/>
+          <w:lang w:val="en-US"/>
+        </w:rPr>
+        <w:t xml:space="preserve">Camp Fire </w:t>
+      </w:r>
+      <w:proofErr w:type="gramStart"/>
+      <w:r>
+        <w:rPr>
+          <w:b/>
+          <w:bCs/>
+          <w:color w:val="000000" w:themeColor="text1"/>
+          <w:sz w:val="36"/>
+          <w:u w:val="single"/>
+          <w:lang w:val="en-US"/>
+        </w:rPr>
+        <w:t>preset</w:t>
+      </w:r>
+      <w:proofErr w:type="gramEnd"/>
+    </w:p>
+    <w:p>
+      <w:pPr>
+        <w:rPr>
+          <w:color w:val="000000" w:themeColor="text1"/>
+          <w:sz w:val="36"/>
+          <w:lang w:val="en-US"/>
+        </w:rPr>
+      </w:pPr>
+      <w:r>
+        <w:rPr>
+          <w:color w:val="000000" w:themeColor="text1"/>
+          <w:sz w:val="36"/>
+          <w:lang w:val="en-US"/>
+        </w:rPr>
+        <w:t>Change the following Emission and Limit Velocity over lifetime on the particle object *</w:t>
+      </w:r>
+    </w:p>
+    <w:p>
+      <w:pPr>
+        <w:rPr>
+          <w:color w:val="000000" w:themeColor="text1"/>
+          <w:sz w:val="36"/>
+          <w:lang w:val="en-US"/>
+        </w:rPr>
+      </w:pPr>
+      <w:r>
+        <w:rPr>
           <w:noProof/>
         </w:rPr>
         <w:drawing>
-          <wp:anchor distT="0" distB="0" distL="114300" distR="114300" simplePos="0" relativeHeight="251665408" behindDoc="0" locked="0" layoutInCell="1" allowOverlap="1" wp14:anchorId="476B1F0B" wp14:editId="7837765F">
+          <wp:anchor distT="0" distB="0" distL="114300" distR="114300" simplePos="0" relativeHeight="251668480" behindDoc="0" locked="0" layoutInCell="1" allowOverlap="1" wp14:anchorId="039DBAA0" wp14:editId="323AD6A5">
             <wp:simplePos x="0" y="0"/>
-            <wp:positionH relativeFrom="column">
-              <wp:posOffset>-523875</wp:posOffset>
+            <wp:positionH relativeFrom="margin">
+              <wp:posOffset>2838450</wp:posOffset>
             </wp:positionH>
             <wp:positionV relativeFrom="paragraph">
-              <wp:posOffset>342900</wp:posOffset>
+              <wp:posOffset>300990</wp:posOffset>
             </wp:positionV>
-            <wp:extent cx="2586048" cy="2695575"/>
-            <wp:effectExtent l="0" t="0" r="5080" b="0"/>
+            <wp:extent cx="3048000" cy="1020759"/>
+            <wp:effectExtent l="0" t="0" r="0" b="8255"/>
             <wp:wrapNone/>
-            <wp:docPr id="2055414403" name="Picture 1" descr="A screenshot of a computer&#10;&#10;Description automatically generated with medium confidence"/>
+            <wp:docPr id="506056996" name="Picture 1" descr="A screenshot of a computer&#10;&#10;Description automatically generated with medium confidence"/>
             <wp:cNvGraphicFramePr>
               <a:graphicFrameLocks xmlns:a="http://schemas.openxmlformats.org/drawingml/2006/main" noChangeAspect="1"/>
             </wp:cNvGraphicFramePr>
@@ -1275,7 +1348,7 @@
               <a:graphicData uri="http://schemas.openxmlformats.org/drawingml/2006/picture">
                 <pic:pic xmlns:pic="http://schemas.openxmlformats.org/drawingml/2006/picture">
                   <pic:nvPicPr>
-                    <pic:cNvPr id="2055414403" name="Picture 1" descr="A screenshot of a computer&#10;&#10;Description automatically generated with medium confidence"/>
+                    <pic:cNvPr id="506056996" name="Picture 1" descr="A screenshot of a computer&#10;&#10;Description automatically generated with medium confidence"/>
                     <pic:cNvPicPr/>
                   </pic:nvPicPr>
                   <pic:blipFill>
@@ -1293,7 +1366,7 @@
                   <pic:spPr>
                     <a:xfrm>
                       <a:off x="0" y="0"/>
-                      <a:ext cx="2586048" cy="2695575"/>
+                      <a:ext cx="3048000" cy="1020759"/>
                     </a:xfrm>
                     <a:prstGeom prst="rect">
                       <a:avLst/>
@@ -1311,85 +1384,6 @@
           </wp:anchor>
         </w:drawing>
       </w:r>
-      <w:r>
-        <w:rPr>
-          <w:color w:val="000000" w:themeColor="text1"/>
-          <w:sz w:val="36"/>
-          <w:u w:val="single"/>
-          <w:lang w:val="en-US"/>
-        </w:rPr>
-        <w:t>Fire effect</w:t>
-      </w:r>
-    </w:p>
-    <w:p>
-      <w:pPr>
-        <w:rPr>
-          <w:color w:val="000000" w:themeColor="text1"/>
-          <w:sz w:val="36"/>
-          <w:u w:val="single"/>
-          <w:lang w:val="en-US"/>
-        </w:rPr>
-      </w:pPr>
-    </w:p>
-    <w:p>
-      <w:pPr>
-        <w:rPr>
-          <w:color w:val="000000" w:themeColor="text1"/>
-          <w:sz w:val="36"/>
-          <w:u w:val="single"/>
-          <w:lang w:val="en-US"/>
-        </w:rPr>
-      </w:pPr>
-    </w:p>
-    <w:p>
-      <w:pPr>
-        <w:rPr>
-          <w:color w:val="000000" w:themeColor="text1"/>
-          <w:sz w:val="36"/>
-          <w:u w:val="single"/>
-          <w:lang w:val="en-US"/>
-        </w:rPr>
-      </w:pPr>
-    </w:p>
-    <w:p>
-      <w:pPr>
-        <w:rPr>
-          <w:color w:val="000000" w:themeColor="text1"/>
-          <w:sz w:val="36"/>
-          <w:u w:val="single"/>
-          <w:lang w:val="en-US"/>
-        </w:rPr>
-      </w:pPr>
-    </w:p>
-    <w:p>
-      <w:pPr>
-        <w:rPr>
-          <w:color w:val="000000" w:themeColor="text1"/>
-          <w:sz w:val="36"/>
-          <w:u w:val="single"/>
-          <w:lang w:val="en-US"/>
-        </w:rPr>
-      </w:pPr>
-    </w:p>
-    <w:p>
-      <w:pPr>
-        <w:rPr>
-          <w:color w:val="000000" w:themeColor="text1"/>
-          <w:sz w:val="36"/>
-          <w:u w:val="single"/>
-          <w:lang w:val="en-US"/>
-        </w:rPr>
-      </w:pPr>
-    </w:p>
-    <w:p>
-      <w:pPr>
-        <w:rPr>
-          <w:color w:val="000000" w:themeColor="text1"/>
-          <w:sz w:val="36"/>
-          <w:u w:val="single"/>
-          <w:lang w:val="en-US"/>
-        </w:rPr>
-      </w:pPr>
       <w:r>
         <w:rPr>
           <w:noProof/>
@@ -1473,9 +1467,101 @@
       <w:r>
         <w:rPr>
           <w:noProof/>
+          <w:color w:val="FF0000"/>
+          <w:sz w:val="36"/>
+          <w:lang w:val="en-US"/>
+        </w:rPr>
+        <mc:AlternateContent>
+          <mc:Choice Requires="wps">
+            <w:drawing>
+              <wp:anchor distT="0" distB="0" distL="114300" distR="114300" simplePos="0" relativeHeight="251671552" behindDoc="0" locked="0" layoutInCell="1" allowOverlap="1" wp14:anchorId="5DDD238F" wp14:editId="64369CDD">
+                <wp:simplePos x="0" y="0"/>
+                <wp:positionH relativeFrom="margin">
+                  <wp:posOffset>914400</wp:posOffset>
+                </wp:positionH>
+                <wp:positionV relativeFrom="paragraph">
+                  <wp:posOffset>173990</wp:posOffset>
+                </wp:positionV>
+                <wp:extent cx="1800225" cy="666750"/>
+                <wp:effectExtent l="0" t="19050" r="47625" b="38100"/>
+                <wp:wrapNone/>
+                <wp:docPr id="1101550048" name="Arrow: Right 2"/>
+                <wp:cNvGraphicFramePr/>
+                <a:graphic xmlns:a="http://schemas.openxmlformats.org/drawingml/2006/main">
+                  <a:graphicData uri="http://schemas.microsoft.com/office/word/2010/wordprocessingShape">
+                    <wps:wsp>
+                      <wps:cNvSpPr/>
+                      <wps:spPr>
+                        <a:xfrm>
+                          <a:off x="0" y="0"/>
+                          <a:ext cx="1800225" cy="666750"/>
+                        </a:xfrm>
+                        <a:prstGeom prst="rightArrow">
+                          <a:avLst/>
+                        </a:prstGeom>
+                        <a:solidFill>
+                          <a:schemeClr val="accent2"/>
+                        </a:solidFill>
+                      </wps:spPr>
+                      <wps:style>
+                        <a:lnRef idx="2">
+                          <a:schemeClr val="accent1">
+                            <a:shade val="50000"/>
+                          </a:schemeClr>
+                        </a:lnRef>
+                        <a:fillRef idx="1">
+                          <a:schemeClr val="accent1"/>
+                        </a:fillRef>
+                        <a:effectRef idx="0">
+                          <a:schemeClr val="accent1"/>
+                        </a:effectRef>
+                        <a:fontRef idx="minor">
+                          <a:schemeClr val="lt1"/>
+                        </a:fontRef>
+                      </wps:style>
+                      <wps:bodyPr rot="0" spcFirstLastPara="0" vertOverflow="overflow" horzOverflow="overflow" vert="horz" wrap="square" lIns="91440" tIns="45720" rIns="91440" bIns="45720" numCol="1" spcCol="0" rtlCol="0" fromWordArt="0" anchor="ctr" anchorCtr="0" forceAA="0" compatLnSpc="1">
+                        <a:prstTxWarp prst="textNoShape">
+                          <a:avLst/>
+                        </a:prstTxWarp>
+                        <a:noAutofit/>
+                      </wps:bodyPr>
+                    </wps:wsp>
+                  </a:graphicData>
+                </a:graphic>
+              </wp:anchor>
+            </w:drawing>
+          </mc:Choice>
+          <mc:Fallback>
+            <w:pict>
+              <v:shapetype w14:anchorId="10849AC4" id="_x0000_t13" coordsize="21600,21600" o:spt="13" adj="16200,5400" path="m@0,l@0@1,0@1,0@2@0@2@0,21600,21600,10800xe">
+                <v:stroke joinstyle="miter"/>
+                <v:formulas>
+                  <v:f eqn="val #0"/>
+                  <v:f eqn="val #1"/>
+                  <v:f eqn="sum height 0 #1"/>
+                  <v:f eqn="sum 10800 0 #1"/>
+                  <v:f eqn="sum width 0 #0"/>
+                  <v:f eqn="prod @4 @3 10800"/>
+                  <v:f eqn="sum width 0 @5"/>
+                </v:formulas>
+                <v:path o:connecttype="custom" o:connectlocs="@0,0;0,10800;@0,21600;21600,10800" o:connectangles="270,180,90,0" textboxrect="0,@1,@6,@2"/>
+                <v:handles>
+                  <v:h position="#0,#1" xrange="0,21600" yrange="0,10800"/>
+                </v:handles>
+              </v:shapetype>
+              <v:shape id="Arrow: Right 2" o:spid="_x0000_s1026" type="#_x0000_t13" style="position:absolute;margin-left:1in;margin-top:13.7pt;width:141.75pt;height:52.5pt;z-index:251671552;visibility:visible;mso-wrap-style:square;mso-wrap-distance-left:9pt;mso-wrap-distance-top:0;mso-wrap-distance-right:9pt;mso-wrap-distance-bottom:0;mso-position-horizontal:absolute;mso-position-horizontal-relative:margin;mso-position-vertical:absolute;mso-position-vertical-relative:text;v-text-anchor:middle" o:gfxdata="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" adj="17600" fillcolor="#ed7d31 [3205]" strokecolor="#1f3763 [1604]" strokeweight="1pt">
+                <w10:wrap anchorx="margin"/>
+              </v:shape>
+            </w:pict>
+          </mc:Fallback>
+        </mc:AlternateContent>
+      </w:r>
+      <w:r>
+        <w:rPr>
+          <w:noProof/>
         </w:rPr>
         <w:drawing>
-          <wp:anchor distT="0" distB="0" distL="114300" distR="114300" simplePos="0" relativeHeight="251667456" behindDoc="1" locked="0" layoutInCell="1" allowOverlap="1" wp14:anchorId="62BC36EE" wp14:editId="79C12BCC">
+          <wp:anchor distT="0" distB="0" distL="114300" distR="114300" simplePos="0" relativeHeight="251667456" behindDoc="1" locked="0" layoutInCell="1" allowOverlap="1" wp14:anchorId="62BC36EE" wp14:editId="3FC0C263">
             <wp:simplePos x="0" y="0"/>
             <wp:positionH relativeFrom="column">
               <wp:posOffset>-742950</wp:posOffset>
@@ -1540,6 +1626,86 @@
           <w:lang w:val="en-US"/>
         </w:rPr>
       </w:pPr>
+      <w:r>
+        <w:rPr>
+          <w:noProof/>
+        </w:rPr>
+        <w:drawing>
+          <wp:anchor distT="0" distB="0" distL="114300" distR="114300" simplePos="0" relativeHeight="251669504" behindDoc="0" locked="0" layoutInCell="1" allowOverlap="1" wp14:anchorId="1D997D60" wp14:editId="0509556C">
+            <wp:simplePos x="0" y="0"/>
+            <wp:positionH relativeFrom="column">
+              <wp:posOffset>2828925</wp:posOffset>
+            </wp:positionH>
+            <wp:positionV relativeFrom="paragraph">
+              <wp:posOffset>182880</wp:posOffset>
+            </wp:positionV>
+            <wp:extent cx="3124200" cy="779212"/>
+            <wp:effectExtent l="0" t="0" r="0" b="1905"/>
+            <wp:wrapNone/>
+            <wp:docPr id="393704742" name="Picture 1" descr="A screenshot of a computer&#10;&#10;Description automatically generated with medium confidence"/>
+            <wp:cNvGraphicFramePr>
+              <a:graphicFrameLocks xmlns:a="http://schemas.openxmlformats.org/drawingml/2006/main" noChangeAspect="1"/>
+            </wp:cNvGraphicFramePr>
+            <a:graphic xmlns:a="http://schemas.openxmlformats.org/drawingml/2006/main">
+              <a:graphicData uri="http://schemas.openxmlformats.org/drawingml/2006/picture">
+                <pic:pic xmlns:pic="http://schemas.openxmlformats.org/drawingml/2006/picture">
+                  <pic:nvPicPr>
+                    <pic:cNvPr id="393704742" name="Picture 1" descr="A screenshot of a computer&#10;&#10;Description automatically generated with medium confidence"/>
+                    <pic:cNvPicPr/>
+                  </pic:nvPicPr>
+                  <pic:blipFill>
+                    <a:blip r:embed="rId15">
+                      <a:extLst>
+                        <a:ext uri="{28A0092B-C50C-407E-A947-70E740481C1C}">
+                          <a14:useLocalDpi xmlns:a14="http://schemas.microsoft.com/office/drawing/2010/main" val="0"/>
+                        </a:ext>
+                      </a:extLst>
+                    </a:blip>
+                    <a:stretch>
+                      <a:fillRect/>
+                    </a:stretch>
+                  </pic:blipFill>
+                  <pic:spPr>
+                    <a:xfrm>
+                      <a:off x="0" y="0"/>
+                      <a:ext cx="3124200" cy="779212"/>
+                    </a:xfrm>
+                    <a:prstGeom prst="rect">
+                      <a:avLst/>
+                    </a:prstGeom>
+                  </pic:spPr>
+                </pic:pic>
+              </a:graphicData>
+            </a:graphic>
+            <wp14:sizeRelH relativeFrom="page">
+              <wp14:pctWidth>0</wp14:pctWidth>
+            </wp14:sizeRelH>
+            <wp14:sizeRelV relativeFrom="page">
+              <wp14:pctHeight>0</wp14:pctHeight>
+            </wp14:sizeRelV>
+          </wp:anchor>
+        </w:drawing>
+      </w:r>
+    </w:p>
+    <w:p>
+      <w:pPr>
+        <w:rPr>
+          <w:color w:val="000000" w:themeColor="text1"/>
+          <w:sz w:val="36"/>
+          <w:u w:val="single"/>
+          <w:lang w:val="en-US"/>
+        </w:rPr>
+      </w:pPr>
+    </w:p>
+    <w:p>
+      <w:pPr>
+        <w:rPr>
+          <w:color w:val="000000" w:themeColor="text1"/>
+          <w:sz w:val="36"/>
+          <w:u w:val="single"/>
+          <w:lang w:val="en-US"/>
+        </w:rPr>
+      </w:pPr>
     </w:p>
     <w:p>
       <w:pPr>
@@ -2292,7 +2458,7 @@
                     <pic:cNvPicPr/>
                   </pic:nvPicPr>
                   <pic:blipFill>
-                    <a:blip r:embed="rId15"/>
+                    <a:blip r:embed="rId16"/>
                     <a:stretch>
                       <a:fillRect/>
                     </a:stretch>
@@ -2375,7 +2541,7 @@
                     <pic:cNvPicPr/>
                   </pic:nvPicPr>
                   <pic:blipFill rotWithShape="1">
-                    <a:blip r:embed="rId16"/>
+                    <a:blip r:embed="rId17"/>
                     <a:srcRect t="5432"/>
                     <a:stretch/>
                   </pic:blipFill>
@@ -2490,7 +2656,7 @@
                     <pic:cNvPicPr/>
                   </pic:nvPicPr>
                   <pic:blipFill>
-                    <a:blip r:embed="rId17"/>
+                    <a:blip r:embed="rId18"/>
                     <a:stretch>
                       <a:fillRect/>
                     </a:stretch>
@@ -2753,7 +2919,7 @@
                     <pic:cNvPicPr/>
                   </pic:nvPicPr>
                   <pic:blipFill>
-                    <a:blip r:embed="rId18" cstate="print">
+                    <a:blip r:embed="rId19" cstate="print">
                       <a:extLst>
                         <a:ext uri="{28A0092B-C50C-407E-A947-70E740481C1C}">
                           <a14:useLocalDpi xmlns:a14="http://schemas.microsoft.com/office/drawing/2010/main" val="0"/>
@@ -2813,7 +2979,7 @@
                     <pic:cNvPicPr/>
                   </pic:nvPicPr>
                   <pic:blipFill>
-                    <a:blip r:embed="rId19"/>
+                    <a:blip r:embed="rId20"/>
                     <a:stretch>
                       <a:fillRect/>
                     </a:stretch>
@@ -2967,6 +3133,7 @@
     <w:lsdException w:name="HTML Sample" w:semiHidden="1" w:unhideWhenUsed="1"/>
     <w:lsdException w:name="HTML Typewriter" w:semiHidden="1" w:unhideWhenUsed="1"/>
     <w:lsdException w:name="HTML Variable" w:semiHidden="1" w:unhideWhenUsed="1"/>
+    <w:lsdException w:name="Normal Table" w:semiHidden="1" w:unhideWhenUsed="1"/>
     <w:lsdException w:name="annotation subject" w:semiHidden="1" w:unhideWhenUsed="1"/>
     <w:lsdException w:name="No List" w:semiHidden="1" w:unhideWhenUsed="1"/>
     <w:lsdException w:name="Outline List 1" w:semiHidden="1" w:unhideWhenUsed="1"/>
@@ -3013,8 +3180,10 @@
     <w:lsdException w:name="Table Subtle 2" w:semiHidden="1" w:unhideWhenUsed="1"/>
     <w:lsdException w:name="Table Web 1" w:semiHidden="1" w:unhideWhenUsed="1"/>
     <w:lsdException w:name="Table Web 2" w:semiHidden="1" w:unhideWhenUsed="1"/>
+    <w:lsdException w:name="Table Web 3" w:semiHidden="1" w:unhideWhenUsed="1"/>
     <w:lsdException w:name="Balloon Text" w:semiHidden="1" w:unhideWhenUsed="1"/>
     <w:lsdException w:name="Table Grid" w:uiPriority="39"/>
+    <w:lsdException w:name="Table Theme" w:semiHidden="1" w:unhideWhenUsed="1"/>
     <w:lsdException w:name="Placeholder Text" w:semiHidden="1"/>
     <w:lsdException w:name="No Spacing" w:uiPriority="1" w:qFormat="1"/>
     <w:lsdException w:name="Light Shading" w:uiPriority="60"/>

</xml_diff>